<commit_message>
Updated HTML and Resume files
</commit_message>
<xml_diff>
--- a/Nick_Yarovoi - Resume.docx
+++ b/Nick_Yarovoi - Resume.docx
@@ -696,6 +696,29 @@
                 <w:sz w:val="20"/>
                 <w:szCs w:val="21"/>
               </w:rPr>
+              <w:t>TensorF</w:t>
+            </w:r>
+            <w:r>
+              <w:rPr>
+                <w:sz w:val="20"/>
+                <w:szCs w:val="21"/>
+              </w:rPr>
+              <w:t>low</w:t>
+            </w:r>
+          </w:p>
+          <w:p>
+            <w:pPr>
+              <w:jc w:val="center"/>
+              <w:rPr>
+                <w:sz w:val="20"/>
+                <w:szCs w:val="21"/>
+              </w:rPr>
+            </w:pPr>
+            <w:r>
+              <w:rPr>
+                <w:sz w:val="20"/>
+                <w:szCs w:val="21"/>
+              </w:rPr>
               <w:t>API</w:t>
             </w:r>
           </w:p>
@@ -801,7 +824,17 @@
           <w:i/>
           <w:iCs/>
         </w:rPr>
-        <w:t xml:space="preserve">CCA Billing Analyst (Data) </w:t>
+        <w:t>CCA Billing (Data) Analyst</w:t>
+      </w:r>
+      <w:r>
+        <w:rPr>
+          <w:rFonts w:ascii="Times New Roman" w:eastAsia="MS Mincho" w:hAnsi="Times New Roman"/>
+          <w:b/>
+          <w:bCs/>
+          <w:i/>
+          <w:iCs/>
+        </w:rPr>
+        <w:t xml:space="preserve"> </w:t>
       </w:r>
       <w:r>
         <w:rPr>
@@ -1289,7 +1322,23 @@
           <w:szCs w:val="22"/>
           <w:shd w:val="clear" w:color="auto" w:fill="FFFFFF"/>
         </w:rPr>
-        <w:t>Business process automation using Python.</w:t>
+        <w:t>Business process</w:t>
+      </w:r>
+      <w:r>
+        <w:rPr>
+          <w:rFonts w:ascii="Times New Roman" w:hAnsi="Times New Roman"/>
+          <w:szCs w:val="22"/>
+          <w:shd w:val="clear" w:color="auto" w:fill="FFFFFF"/>
+        </w:rPr>
+        <w:t xml:space="preserve"> and daily tasks</w:t>
+      </w:r>
+      <w:r>
+        <w:rPr>
+          <w:rFonts w:ascii="Times New Roman" w:hAnsi="Times New Roman"/>
+          <w:szCs w:val="22"/>
+          <w:shd w:val="clear" w:color="auto" w:fill="FFFFFF"/>
+        </w:rPr>
+        <w:t xml:space="preserve"> automation using Python.</w:t>
       </w:r>
     </w:p>
     <w:p>
@@ -2067,8 +2116,6 @@
           <w:sz w:val="22"/>
         </w:rPr>
       </w:pPr>
-      <w:bookmarkStart w:id="0" w:name="_GoBack"/>
-      <w:bookmarkEnd w:id="0"/>
     </w:p>
     <w:p>
       <w:pPr>
@@ -2318,7 +2365,23 @@
       <w:pPr>
         <w:rPr>
           <w:rFonts w:eastAsia="MS Mincho"/>
-          <w:sz w:val="22"/>
+          <w:sz w:val="20"/>
+        </w:rPr>
+      </w:pPr>
+    </w:p>
+    <w:p>
+      <w:pPr>
+        <w:rPr>
+          <w:rFonts w:eastAsia="MS Mincho"/>
+          <w:sz w:val="20"/>
+        </w:rPr>
+      </w:pPr>
+    </w:p>
+    <w:p>
+      <w:pPr>
+        <w:rPr>
+          <w:rFonts w:eastAsia="MS Mincho"/>
+          <w:sz w:val="20"/>
         </w:rPr>
       </w:pPr>
     </w:p>
@@ -2329,6 +2392,441 @@
           <w:sz w:val="22"/>
         </w:rPr>
       </w:pPr>
+    </w:p>
+    <w:p>
+      <w:pPr>
+        <w:pStyle w:val="Style1"/>
+        <w:rPr>
+          <w:rFonts w:ascii="Times New Roman Bold" w:eastAsia="MS Mincho" w:hAnsi="Times New Roman Bold"/>
+        </w:rPr>
+      </w:pPr>
+      <w:r>
+        <w:rPr>
+          <w:rFonts w:ascii="Times New Roman Bold" w:eastAsia="MS Mincho" w:hAnsi="Times New Roman Bold"/>
+        </w:rPr>
+        <w:lastRenderedPageBreak/>
+        <w:t>C</w:t>
+      </w:r>
+      <w:r>
+        <w:rPr>
+          <w:rFonts w:ascii="Times New Roman Bold" w:eastAsia="MS Mincho" w:hAnsi="Times New Roman Bold"/>
+        </w:rPr>
+        <w:t>ertificates</w:t>
+      </w:r>
+    </w:p>
+    <w:p>
+      <w:pPr>
+        <w:rPr>
+          <w:rFonts w:eastAsia="MS Mincho"/>
+          <w:sz w:val="22"/>
+        </w:rPr>
+      </w:pPr>
+    </w:p>
+    <w:p>
+      <w:pPr>
+        <w:pStyle w:val="ListParagraph"/>
+        <w:numPr>
+          <w:ilvl w:val="0"/>
+          <w:numId w:val="16"/>
+        </w:numPr>
+        <w:rPr>
+          <w:rFonts w:eastAsia="MS Mincho"/>
+          <w:sz w:val="20"/>
+        </w:rPr>
+      </w:pPr>
+      <w:hyperlink r:id="rId10" w:history="1">
+        <w:r>
+          <w:rPr>
+            <w:rStyle w:val="Hyperlink"/>
+            <w:rFonts w:eastAsia="MS Mincho"/>
+            <w:sz w:val="20"/>
+          </w:rPr>
+          <w:t>Complete Python 3 Bootcamp</w:t>
+        </w:r>
+      </w:hyperlink>
+      <w:r>
+        <w:rPr>
+          <w:rFonts w:eastAsia="MS Mincho"/>
+          <w:sz w:val="20"/>
+        </w:rPr>
+        <w:t xml:space="preserve"> </w:t>
+      </w:r>
+      <w:r>
+        <w:rPr>
+          <w:rFonts w:eastAsia="MS Mincho"/>
+          <w:sz w:val="20"/>
+        </w:rPr>
+        <w:t>–</w:t>
+      </w:r>
+      <w:r>
+        <w:rPr>
+          <w:rFonts w:eastAsia="MS Mincho"/>
+          <w:sz w:val="20"/>
+        </w:rPr>
+        <w:t xml:space="preserve"> </w:t>
+      </w:r>
+      <w:r>
+        <w:rPr>
+          <w:rFonts w:eastAsia="MS Mincho"/>
+          <w:sz w:val="20"/>
+        </w:rPr>
+        <w:t xml:space="preserve">Udemy - </w:t>
+      </w:r>
+      <w:r>
+        <w:rPr>
+          <w:rFonts w:eastAsia="MS Mincho"/>
+          <w:sz w:val="20"/>
+        </w:rPr>
+        <w:t>2019</w:t>
+      </w:r>
+    </w:p>
+    <w:p>
+      <w:pPr>
+        <w:pStyle w:val="ListParagraph"/>
+        <w:numPr>
+          <w:ilvl w:val="0"/>
+          <w:numId w:val="16"/>
+        </w:numPr>
+        <w:rPr>
+          <w:rFonts w:eastAsia="MS Mincho"/>
+          <w:sz w:val="20"/>
+        </w:rPr>
+      </w:pPr>
+      <w:hyperlink r:id="rId11" w:history="1">
+        <w:r>
+          <w:rPr>
+            <w:rStyle w:val="Hyperlink"/>
+            <w:rFonts w:eastAsia="MS Mincho"/>
+            <w:sz w:val="20"/>
+          </w:rPr>
+          <w:t>The Complete SQL Bootcamp</w:t>
+        </w:r>
+      </w:hyperlink>
+      <w:r>
+        <w:rPr>
+          <w:rFonts w:eastAsia="MS Mincho"/>
+          <w:sz w:val="20"/>
+        </w:rPr>
+        <w:t xml:space="preserve"> </w:t>
+      </w:r>
+      <w:r>
+        <w:rPr>
+          <w:rFonts w:eastAsia="MS Mincho"/>
+          <w:sz w:val="20"/>
+        </w:rPr>
+        <w:t>–</w:t>
+      </w:r>
+      <w:r>
+        <w:rPr>
+          <w:rFonts w:eastAsia="MS Mincho"/>
+          <w:sz w:val="20"/>
+        </w:rPr>
+        <w:t xml:space="preserve"> </w:t>
+      </w:r>
+      <w:r>
+        <w:rPr>
+          <w:rFonts w:eastAsia="MS Mincho"/>
+          <w:sz w:val="20"/>
+        </w:rPr>
+        <w:t xml:space="preserve">Udemy - </w:t>
+      </w:r>
+      <w:r>
+        <w:rPr>
+          <w:rFonts w:eastAsia="MS Mincho"/>
+          <w:sz w:val="20"/>
+        </w:rPr>
+        <w:t>2020</w:t>
+      </w:r>
+    </w:p>
+    <w:p>
+      <w:pPr>
+        <w:pStyle w:val="ListParagraph"/>
+        <w:numPr>
+          <w:ilvl w:val="0"/>
+          <w:numId w:val="16"/>
+        </w:numPr>
+        <w:rPr>
+          <w:rFonts w:eastAsia="MS Mincho"/>
+          <w:sz w:val="20"/>
+        </w:rPr>
+      </w:pPr>
+      <w:hyperlink r:id="rId12" w:history="1">
+        <w:r>
+          <w:rPr>
+            <w:rStyle w:val="Hyperlink"/>
+            <w:rFonts w:eastAsia="MS Mincho"/>
+            <w:sz w:val="20"/>
+          </w:rPr>
+          <w:t>Tableau 10 A-Z: Hands-On Tableau Training For Data Science</w:t>
+        </w:r>
+      </w:hyperlink>
+      <w:r>
+        <w:rPr>
+          <w:rFonts w:eastAsia="MS Mincho"/>
+          <w:sz w:val="20"/>
+        </w:rPr>
+        <w:t xml:space="preserve"> </w:t>
+      </w:r>
+      <w:r>
+        <w:rPr>
+          <w:rFonts w:eastAsia="MS Mincho"/>
+          <w:sz w:val="20"/>
+        </w:rPr>
+        <w:t>– Udemy -</w:t>
+      </w:r>
+      <w:r>
+        <w:rPr>
+          <w:rFonts w:eastAsia="MS Mincho"/>
+          <w:sz w:val="20"/>
+        </w:rPr>
+        <w:t xml:space="preserve"> 2020</w:t>
+      </w:r>
+    </w:p>
+    <w:p>
+      <w:pPr>
+        <w:pStyle w:val="ListParagraph"/>
+        <w:numPr>
+          <w:ilvl w:val="0"/>
+          <w:numId w:val="16"/>
+        </w:numPr>
+        <w:rPr>
+          <w:rStyle w:val="Hyperlink"/>
+          <w:rFonts w:eastAsia="MS Mincho"/>
+          <w:color w:val="auto"/>
+          <w:sz w:val="20"/>
+          <w:u w:val="none"/>
+        </w:rPr>
+      </w:pPr>
+      <w:hyperlink r:id="rId13" w:history="1">
+        <w:r>
+          <w:rPr>
+            <w:rStyle w:val="Hyperlink"/>
+            <w:sz w:val="20"/>
+          </w:rPr>
+          <w:t>Microsoft Excel - Excel from Beginner to Advanced</w:t>
+        </w:r>
+      </w:hyperlink>
+      <w:r>
+        <w:rPr>
+          <w:sz w:val="20"/>
+        </w:rPr>
+        <w:t xml:space="preserve"> </w:t>
+      </w:r>
+      <w:r>
+        <w:rPr>
+          <w:sz w:val="20"/>
+        </w:rPr>
+        <w:t>–</w:t>
+      </w:r>
+      <w:r>
+        <w:rPr>
+          <w:sz w:val="20"/>
+        </w:rPr>
+        <w:t xml:space="preserve"> </w:t>
+      </w:r>
+      <w:r>
+        <w:rPr>
+          <w:sz w:val="20"/>
+        </w:rPr>
+        <w:t xml:space="preserve">Udemy - </w:t>
+      </w:r>
+      <w:r>
+        <w:rPr>
+          <w:sz w:val="20"/>
+        </w:rPr>
+        <w:t>2020</w:t>
+      </w:r>
+      <w:r>
+        <w:rPr>
+          <w:sz w:val="20"/>
+        </w:rPr>
+        <w:fldChar w:fldCharType="begin"/>
+      </w:r>
+      <w:r>
+        <w:rPr>
+          <w:sz w:val="20"/>
+        </w:rPr>
+        <w:instrText xml:space="preserve"> HYPERLINK "https://www.linkedin.com/company/udemy/" </w:instrText>
+      </w:r>
+      <w:r>
+        <w:rPr>
+          <w:sz w:val="20"/>
+        </w:rPr>
+        <w:fldChar w:fldCharType="separate"/>
+      </w:r>
+    </w:p>
+    <w:p>
+      <w:pPr>
+        <w:pStyle w:val="ListParagraph"/>
+        <w:numPr>
+          <w:ilvl w:val="0"/>
+          <w:numId w:val="16"/>
+        </w:numPr>
+        <w:rPr>
+          <w:rFonts w:eastAsia="MS Mincho"/>
+          <w:sz w:val="20"/>
+        </w:rPr>
+      </w:pPr>
+      <w:r>
+        <w:rPr>
+          <w:sz w:val="20"/>
+        </w:rPr>
+        <w:fldChar w:fldCharType="end"/>
+      </w:r>
+      <w:hyperlink r:id="rId14" w:history="1">
+        <w:r>
+          <w:rPr>
+            <w:rStyle w:val="Hyperlink"/>
+            <w:sz w:val="20"/>
+          </w:rPr>
+          <w:t>Machine Learning A-Z. Hands-On Python in Data Science</w:t>
+        </w:r>
+      </w:hyperlink>
+      <w:r>
+        <w:rPr>
+          <w:sz w:val="20"/>
+        </w:rPr>
+        <w:t xml:space="preserve"> </w:t>
+      </w:r>
+      <w:r>
+        <w:rPr>
+          <w:sz w:val="20"/>
+        </w:rPr>
+        <w:t>– Udemy -</w:t>
+      </w:r>
+      <w:r>
+        <w:rPr>
+          <w:sz w:val="20"/>
+        </w:rPr>
+        <w:t xml:space="preserve"> 2020</w:t>
+      </w:r>
+    </w:p>
+    <w:p>
+      <w:pPr>
+        <w:pStyle w:val="ListParagraph"/>
+        <w:numPr>
+          <w:ilvl w:val="0"/>
+          <w:numId w:val="16"/>
+        </w:numPr>
+        <w:rPr>
+          <w:rFonts w:eastAsia="MS Mincho"/>
+          <w:sz w:val="20"/>
+        </w:rPr>
+      </w:pPr>
+      <w:hyperlink r:id="rId15" w:history="1">
+        <w:r>
+          <w:rPr>
+            <w:rStyle w:val="Hyperlink"/>
+            <w:rFonts w:eastAsia="MS Mincho"/>
+            <w:sz w:val="20"/>
+          </w:rPr>
+          <w:t>IBM Data</w:t>
+        </w:r>
+        <w:r>
+          <w:rPr>
+            <w:rStyle w:val="Hyperlink"/>
+            <w:rFonts w:eastAsia="MS Mincho"/>
+            <w:sz w:val="20"/>
+          </w:rPr>
+          <w:t xml:space="preserve"> </w:t>
+        </w:r>
+        <w:r>
+          <w:rPr>
+            <w:rStyle w:val="Hyperlink"/>
+            <w:rFonts w:eastAsia="MS Mincho"/>
+            <w:sz w:val="20"/>
+          </w:rPr>
+          <w:t>Science</w:t>
+        </w:r>
+      </w:hyperlink>
+      <w:r>
+        <w:rPr>
+          <w:rFonts w:eastAsia="MS Mincho"/>
+          <w:sz w:val="20"/>
+        </w:rPr>
+        <w:t xml:space="preserve"> – </w:t>
+      </w:r>
+      <w:r>
+        <w:rPr>
+          <w:rFonts w:eastAsia="MS Mincho"/>
+          <w:sz w:val="20"/>
+        </w:rPr>
+        <w:t xml:space="preserve">Coursera - </w:t>
+      </w:r>
+      <w:r>
+        <w:rPr>
+          <w:rFonts w:eastAsia="MS Mincho"/>
+          <w:sz w:val="20"/>
+        </w:rPr>
+        <w:t>2020</w:t>
+      </w:r>
+    </w:p>
+    <w:p>
+      <w:pPr>
+        <w:pStyle w:val="ListParagraph"/>
+        <w:numPr>
+          <w:ilvl w:val="0"/>
+          <w:numId w:val="16"/>
+        </w:numPr>
+        <w:rPr>
+          <w:rFonts w:eastAsia="MS Mincho"/>
+          <w:sz w:val="20"/>
+        </w:rPr>
+      </w:pPr>
+      <w:hyperlink r:id="rId16" w:history="1">
+        <w:r>
+          <w:rPr>
+            <w:rStyle w:val="Hyperlink"/>
+            <w:rFonts w:eastAsia="MS Mincho"/>
+            <w:sz w:val="20"/>
+          </w:rPr>
+          <w:t>2021 Python for Machine Learning &amp; Data Science Masterclass</w:t>
+        </w:r>
+      </w:hyperlink>
+      <w:r>
+        <w:rPr>
+          <w:rFonts w:eastAsia="MS Mincho"/>
+          <w:sz w:val="20"/>
+        </w:rPr>
+        <w:t xml:space="preserve"> </w:t>
+      </w:r>
+      <w:r>
+        <w:rPr>
+          <w:rFonts w:eastAsia="MS Mincho"/>
+          <w:sz w:val="20"/>
+        </w:rPr>
+        <w:t>–</w:t>
+      </w:r>
+      <w:r>
+        <w:rPr>
+          <w:rFonts w:eastAsia="MS Mincho"/>
+          <w:sz w:val="20"/>
+        </w:rPr>
+        <w:t xml:space="preserve"> </w:t>
+      </w:r>
+      <w:r>
+        <w:rPr>
+          <w:rFonts w:eastAsia="MS Mincho"/>
+          <w:sz w:val="20"/>
+        </w:rPr>
+        <w:t>Udemy</w:t>
+      </w:r>
+      <w:bookmarkStart w:id="0" w:name="_GoBack"/>
+      <w:bookmarkEnd w:id="0"/>
+      <w:r>
+        <w:rPr>
+          <w:rFonts w:eastAsia="MS Mincho"/>
+          <w:sz w:val="20"/>
+        </w:rPr>
+        <w:t xml:space="preserve"> - </w:t>
+      </w:r>
+      <w:r>
+        <w:rPr>
+          <w:rFonts w:eastAsia="MS Mincho"/>
+          <w:sz w:val="20"/>
+        </w:rPr>
+        <w:t>2021</w:t>
+      </w:r>
     </w:p>
     <w:sectPr>
       <w:pgSz w:w="12240" w:h="15840"/>
@@ -2483,6 +2981,119 @@
     </w:lvl>
   </w:abstractNum>
   <w:abstractNum w:abstractNumId="1" w15:restartNumberingAfterBreak="0">
+    <w:nsid w:val="08747037"/>
+    <w:multiLevelType w:val="hybridMultilevel"/>
+    <w:tmpl w:val="7438F888"/>
+    <w:lvl w:ilvl="0" w:tplc="4EDCB2DE">
+      <w:start w:val="4"/>
+      <w:numFmt w:val="bullet"/>
+      <w:lvlText w:val=""/>
+      <w:lvlJc w:val="left"/>
+      <w:pPr>
+        <w:ind w:left="720" w:hanging="360"/>
+      </w:pPr>
+      <w:rPr>
+        <w:rFonts w:ascii="Symbol" w:eastAsia="MS Mincho" w:hAnsi="Symbol" w:cs="Times New Roman" w:hint="default"/>
+      </w:rPr>
+    </w:lvl>
+    <w:lvl w:ilvl="1" w:tplc="04090003" w:tentative="1">
+      <w:start w:val="1"/>
+      <w:numFmt w:val="bullet"/>
+      <w:lvlText w:val="o"/>
+      <w:lvlJc w:val="left"/>
+      <w:pPr>
+        <w:ind w:left="1440" w:hanging="360"/>
+      </w:pPr>
+      <w:rPr>
+        <w:rFonts w:ascii="Courier New" w:hAnsi="Courier New" w:cs="Courier New" w:hint="default"/>
+      </w:rPr>
+    </w:lvl>
+    <w:lvl w:ilvl="2" w:tplc="04090005" w:tentative="1">
+      <w:start w:val="1"/>
+      <w:numFmt w:val="bullet"/>
+      <w:lvlText w:val=""/>
+      <w:lvlJc w:val="left"/>
+      <w:pPr>
+        <w:ind w:left="2160" w:hanging="360"/>
+      </w:pPr>
+      <w:rPr>
+        <w:rFonts w:ascii="Wingdings" w:hAnsi="Wingdings" w:hint="default"/>
+      </w:rPr>
+    </w:lvl>
+    <w:lvl w:ilvl="3" w:tplc="04090001" w:tentative="1">
+      <w:start w:val="1"/>
+      <w:numFmt w:val="bullet"/>
+      <w:lvlText w:val=""/>
+      <w:lvlJc w:val="left"/>
+      <w:pPr>
+        <w:ind w:left="2880" w:hanging="360"/>
+      </w:pPr>
+      <w:rPr>
+        <w:rFonts w:ascii="Symbol" w:hAnsi="Symbol" w:hint="default"/>
+      </w:rPr>
+    </w:lvl>
+    <w:lvl w:ilvl="4" w:tplc="04090003" w:tentative="1">
+      <w:start w:val="1"/>
+      <w:numFmt w:val="bullet"/>
+      <w:lvlText w:val="o"/>
+      <w:lvlJc w:val="left"/>
+      <w:pPr>
+        <w:ind w:left="3600" w:hanging="360"/>
+      </w:pPr>
+      <w:rPr>
+        <w:rFonts w:ascii="Courier New" w:hAnsi="Courier New" w:cs="Courier New" w:hint="default"/>
+      </w:rPr>
+    </w:lvl>
+    <w:lvl w:ilvl="5" w:tplc="04090005" w:tentative="1">
+      <w:start w:val="1"/>
+      <w:numFmt w:val="bullet"/>
+      <w:lvlText w:val=""/>
+      <w:lvlJc w:val="left"/>
+      <w:pPr>
+        <w:ind w:left="4320" w:hanging="360"/>
+      </w:pPr>
+      <w:rPr>
+        <w:rFonts w:ascii="Wingdings" w:hAnsi="Wingdings" w:hint="default"/>
+      </w:rPr>
+    </w:lvl>
+    <w:lvl w:ilvl="6" w:tplc="04090001" w:tentative="1">
+      <w:start w:val="1"/>
+      <w:numFmt w:val="bullet"/>
+      <w:lvlText w:val=""/>
+      <w:lvlJc w:val="left"/>
+      <w:pPr>
+        <w:ind w:left="5040" w:hanging="360"/>
+      </w:pPr>
+      <w:rPr>
+        <w:rFonts w:ascii="Symbol" w:hAnsi="Symbol" w:hint="default"/>
+      </w:rPr>
+    </w:lvl>
+    <w:lvl w:ilvl="7" w:tplc="04090003" w:tentative="1">
+      <w:start w:val="1"/>
+      <w:numFmt w:val="bullet"/>
+      <w:lvlText w:val="o"/>
+      <w:lvlJc w:val="left"/>
+      <w:pPr>
+        <w:ind w:left="5760" w:hanging="360"/>
+      </w:pPr>
+      <w:rPr>
+        <w:rFonts w:ascii="Courier New" w:hAnsi="Courier New" w:cs="Courier New" w:hint="default"/>
+      </w:rPr>
+    </w:lvl>
+    <w:lvl w:ilvl="8" w:tplc="04090005" w:tentative="1">
+      <w:start w:val="1"/>
+      <w:numFmt w:val="bullet"/>
+      <w:lvlText w:val=""/>
+      <w:lvlJc w:val="left"/>
+      <w:pPr>
+        <w:ind w:left="6480" w:hanging="360"/>
+      </w:pPr>
+      <w:rPr>
+        <w:rFonts w:ascii="Wingdings" w:hAnsi="Wingdings" w:hint="default"/>
+      </w:rPr>
+    </w:lvl>
+  </w:abstractNum>
+  <w:abstractNum w:abstractNumId="2" w15:restartNumberingAfterBreak="0">
     <w:nsid w:val="0A3F44D8"/>
     <w:multiLevelType w:val="hybridMultilevel"/>
     <w:tmpl w:val="C99AAB3A"/>
@@ -2623,7 +3234,7 @@
       </w:rPr>
     </w:lvl>
   </w:abstractNum>
-  <w:abstractNum w:abstractNumId="2" w15:restartNumberingAfterBreak="0">
+  <w:abstractNum w:abstractNumId="3" w15:restartNumberingAfterBreak="0">
     <w:nsid w:val="12E46C08"/>
     <w:multiLevelType w:val="hybridMultilevel"/>
     <w:tmpl w:val="159A322A"/>
@@ -2735,7 +3346,7 @@
       </w:rPr>
     </w:lvl>
   </w:abstractNum>
-  <w:abstractNum w:abstractNumId="3" w15:restartNumberingAfterBreak="0">
+  <w:abstractNum w:abstractNumId="4" w15:restartNumberingAfterBreak="0">
     <w:nsid w:val="16F443BA"/>
     <w:multiLevelType w:val="hybridMultilevel"/>
     <w:tmpl w:val="DC02F164"/>
@@ -2848,7 +3459,7 @@
       </w:rPr>
     </w:lvl>
   </w:abstractNum>
-  <w:abstractNum w:abstractNumId="4" w15:restartNumberingAfterBreak="0">
+  <w:abstractNum w:abstractNumId="5" w15:restartNumberingAfterBreak="0">
     <w:nsid w:val="18E11308"/>
     <w:multiLevelType w:val="hybridMultilevel"/>
     <w:tmpl w:val="B528432C"/>
@@ -2960,7 +3571,7 @@
       </w:rPr>
     </w:lvl>
   </w:abstractNum>
-  <w:abstractNum w:abstractNumId="5" w15:restartNumberingAfterBreak="0">
+  <w:abstractNum w:abstractNumId="6" w15:restartNumberingAfterBreak="0">
     <w:nsid w:val="272C080F"/>
     <w:multiLevelType w:val="hybridMultilevel"/>
     <w:tmpl w:val="967209C8"/>
@@ -3101,7 +3712,7 @@
       </w:rPr>
     </w:lvl>
   </w:abstractNum>
-  <w:abstractNum w:abstractNumId="6" w15:restartNumberingAfterBreak="0">
+  <w:abstractNum w:abstractNumId="7" w15:restartNumberingAfterBreak="0">
     <w:nsid w:val="29FF619C"/>
     <w:multiLevelType w:val="hybridMultilevel"/>
     <w:tmpl w:val="DE2E49E4"/>
@@ -3213,7 +3824,7 @@
       </w:rPr>
     </w:lvl>
   </w:abstractNum>
-  <w:abstractNum w:abstractNumId="7" w15:restartNumberingAfterBreak="0">
+  <w:abstractNum w:abstractNumId="8" w15:restartNumberingAfterBreak="0">
     <w:nsid w:val="30304B07"/>
     <w:multiLevelType w:val="hybridMultilevel"/>
     <w:tmpl w:val="1FE601BC"/>
@@ -3326,7 +3937,7 @@
       </w:rPr>
     </w:lvl>
   </w:abstractNum>
-  <w:abstractNum w:abstractNumId="8" w15:restartNumberingAfterBreak="0">
+  <w:abstractNum w:abstractNumId="9" w15:restartNumberingAfterBreak="0">
     <w:nsid w:val="38D761F1"/>
     <w:multiLevelType w:val="hybridMultilevel"/>
     <w:tmpl w:val="2E2842A6"/>
@@ -3439,7 +4050,7 @@
       </w:rPr>
     </w:lvl>
   </w:abstractNum>
-  <w:abstractNum w:abstractNumId="9" w15:restartNumberingAfterBreak="0">
+  <w:abstractNum w:abstractNumId="10" w15:restartNumberingAfterBreak="0">
     <w:nsid w:val="3EBF6D20"/>
     <w:multiLevelType w:val="hybridMultilevel"/>
     <w:tmpl w:val="503090AE"/>
@@ -3580,7 +4191,7 @@
       </w:rPr>
     </w:lvl>
   </w:abstractNum>
-  <w:abstractNum w:abstractNumId="10" w15:restartNumberingAfterBreak="0">
+  <w:abstractNum w:abstractNumId="11" w15:restartNumberingAfterBreak="0">
     <w:nsid w:val="45E9494A"/>
     <w:multiLevelType w:val="hybridMultilevel"/>
     <w:tmpl w:val="CF9665E0"/>
@@ -3693,7 +4304,7 @@
       </w:rPr>
     </w:lvl>
   </w:abstractNum>
-  <w:abstractNum w:abstractNumId="11" w15:restartNumberingAfterBreak="0">
+  <w:abstractNum w:abstractNumId="12" w15:restartNumberingAfterBreak="0">
     <w:nsid w:val="4A0F5A11"/>
     <w:multiLevelType w:val="hybridMultilevel"/>
     <w:tmpl w:val="F1B8B64C"/>
@@ -3834,7 +4445,7 @@
       </w:rPr>
     </w:lvl>
   </w:abstractNum>
-  <w:abstractNum w:abstractNumId="12" w15:restartNumberingAfterBreak="0">
+  <w:abstractNum w:abstractNumId="13" w15:restartNumberingAfterBreak="0">
     <w:nsid w:val="4ECB0168"/>
     <w:multiLevelType w:val="hybridMultilevel"/>
     <w:tmpl w:val="57E4471A"/>
@@ -3975,7 +4586,7 @@
       </w:rPr>
     </w:lvl>
   </w:abstractNum>
-  <w:abstractNum w:abstractNumId="13" w15:restartNumberingAfterBreak="0">
+  <w:abstractNum w:abstractNumId="14" w15:restartNumberingAfterBreak="0">
     <w:nsid w:val="60FC75DE"/>
     <w:multiLevelType w:val="hybridMultilevel"/>
     <w:tmpl w:val="094AA626"/>
@@ -4116,7 +4727,7 @@
       </w:rPr>
     </w:lvl>
   </w:abstractNum>
-  <w:abstractNum w:abstractNumId="14" w15:restartNumberingAfterBreak="0">
+  <w:abstractNum w:abstractNumId="15" w15:restartNumberingAfterBreak="0">
     <w:nsid w:val="74C85C2D"/>
     <w:multiLevelType w:val="hybridMultilevel"/>
     <w:tmpl w:val="2B6AFE7E"/>
@@ -4229,49 +4840,52 @@
     </w:lvl>
   </w:abstractNum>
   <w:num w:numId="1">
-    <w:abstractNumId w:val="9"/>
+    <w:abstractNumId w:val="10"/>
   </w:num>
   <w:num w:numId="2">
-    <w:abstractNumId w:val="11"/>
+    <w:abstractNumId w:val="12"/>
   </w:num>
   <w:num w:numId="3">
-    <w:abstractNumId w:val="12"/>
+    <w:abstractNumId w:val="13"/>
   </w:num>
   <w:num w:numId="4">
-    <w:abstractNumId w:val="1"/>
+    <w:abstractNumId w:val="2"/>
   </w:num>
   <w:num w:numId="5">
-    <w:abstractNumId w:val="5"/>
+    <w:abstractNumId w:val="6"/>
   </w:num>
   <w:num w:numId="6">
-    <w:abstractNumId w:val="13"/>
+    <w:abstractNumId w:val="14"/>
   </w:num>
   <w:num w:numId="7">
     <w:abstractNumId w:val="0"/>
   </w:num>
   <w:num w:numId="8">
+    <w:abstractNumId w:val="8"/>
+  </w:num>
+  <w:num w:numId="9">
+    <w:abstractNumId w:val="11"/>
+  </w:num>
+  <w:num w:numId="10">
+    <w:abstractNumId w:val="9"/>
+  </w:num>
+  <w:num w:numId="11">
+    <w:abstractNumId w:val="4"/>
+  </w:num>
+  <w:num w:numId="12">
     <w:abstractNumId w:val="7"/>
   </w:num>
-  <w:num w:numId="9">
-    <w:abstractNumId w:val="10"/>
+  <w:num w:numId="13">
+    <w:abstractNumId w:val="5"/>
   </w:num>
-  <w:num w:numId="10">
-    <w:abstractNumId w:val="8"/>
+  <w:num w:numId="14">
+    <w:abstractNumId w:val="15"/>
   </w:num>
-  <w:num w:numId="11">
+  <w:num w:numId="15">
     <w:abstractNumId w:val="3"/>
   </w:num>
-  <w:num w:numId="12">
-    <w:abstractNumId w:val="6"/>
-  </w:num>
-  <w:num w:numId="13">
-    <w:abstractNumId w:val="4"/>
-  </w:num>
-  <w:num w:numId="14">
-    <w:abstractNumId w:val="14"/>
-  </w:num>
-  <w:num w:numId="15">
-    <w:abstractNumId w:val="2"/>
+  <w:num w:numId="16">
+    <w:abstractNumId w:val="1"/>
   </w:num>
 </w:numbering>
 </file>
@@ -4668,6 +5282,26 @@
       <w:sz w:val="28"/>
     </w:rPr>
   </w:style>
+  <w:style w:type="paragraph" w:styleId="Heading3">
+    <w:name w:val="heading 3"/>
+    <w:basedOn w:val="Normal"/>
+    <w:next w:val="Normal"/>
+    <w:link w:val="Heading3Char"/>
+    <w:semiHidden/>
+    <w:unhideWhenUsed/>
+    <w:qFormat/>
+    <w:rsid w:val="006C21EC"/>
+    <w:pPr>
+      <w:keepNext/>
+      <w:keepLines/>
+      <w:spacing w:before="40"/>
+      <w:outlineLvl w:val="2"/>
+    </w:pPr>
+    <w:rPr>
+      <w:rFonts w:asciiTheme="majorHAnsi" w:eastAsiaTheme="majorEastAsia" w:hAnsiTheme="majorHAnsi" w:cstheme="majorBidi"/>
+      <w:color w:val="243F60" w:themeColor="accent1" w:themeShade="7F"/>
+    </w:rPr>
+  </w:style>
   <w:style w:type="character" w:default="1" w:styleId="DefaultParagraphFont">
     <w:name w:val="Default Paragraph Font"/>
     <w:uiPriority w:val="1"/>
@@ -4766,6 +5400,19 @@
     <w:rPr>
       <w:color w:val="800080" w:themeColor="followedHyperlink"/>
       <w:u w:val="single"/>
+    </w:rPr>
+  </w:style>
+  <w:style w:type="character" w:customStyle="1" w:styleId="Heading3Char">
+    <w:name w:val="Heading 3 Char"/>
+    <w:basedOn w:val="DefaultParagraphFont"/>
+    <w:link w:val="Heading3"/>
+    <w:semiHidden/>
+    <w:rsid w:val="006C21EC"/>
+    <w:rPr>
+      <w:rFonts w:asciiTheme="majorHAnsi" w:eastAsiaTheme="majorEastAsia" w:hAnsiTheme="majorHAnsi" w:cstheme="majorBidi"/>
+      <w:color w:val="243F60" w:themeColor="accent1" w:themeShade="7F"/>
+      <w:sz w:val="24"/>
+      <w:szCs w:val="24"/>
     </w:rPr>
   </w:style>
 </w:styles>

</xml_diff>

<commit_message>
Made changes to email address
</commit_message>
<xml_diff>
--- a/Nick_Yarovoi - Resume.docx
+++ b/Nick_Yarovoi - Resume.docx
@@ -177,28 +177,64 @@
         </w:rPr>
         <w:t xml:space="preserve"> </w:t>
       </w:r>
+      <w:bookmarkStart w:id="0" w:name="_GoBack"/>
+      <w:bookmarkEnd w:id="0"/>
+      <w:r>
+        <w:rPr>
+          <w:rFonts w:ascii="Times New Roman" w:eastAsia="MS Mincho" w:hAnsi="Times New Roman"/>
+        </w:rPr>
+        <w:fldChar w:fldCharType="begin"/>
+      </w:r>
+      <w:r>
+        <w:rPr>
+          <w:rFonts w:ascii="Times New Roman" w:eastAsia="MS Mincho" w:hAnsi="Times New Roman"/>
+        </w:rPr>
+        <w:instrText xml:space="preserve"> HYPERLINK "mailto:</w:instrText>
+      </w:r>
+      <w:r>
+        <w:rPr>
+          <w:rFonts w:ascii="Times New Roman" w:eastAsia="MS Mincho" w:hAnsi="Times New Roman"/>
+        </w:rPr>
+        <w:instrText>nick.yarovoi@gmail.com</w:instrText>
+      </w:r>
+      <w:r>
+        <w:rPr>
+          <w:rFonts w:ascii="Times New Roman" w:eastAsia="MS Mincho" w:hAnsi="Times New Roman"/>
+        </w:rPr>
+        <w:instrText xml:space="preserve">" </w:instrText>
+      </w:r>
+      <w:r>
+        <w:rPr>
+          <w:rFonts w:ascii="Times New Roman" w:eastAsia="MS Mincho" w:hAnsi="Times New Roman"/>
+        </w:rPr>
+        <w:fldChar w:fldCharType="separate"/>
+      </w:r>
+      <w:r>
+        <w:rPr>
+          <w:rStyle w:val="Hyperlink"/>
+          <w:rFonts w:ascii="Times New Roman" w:eastAsia="MS Mincho" w:hAnsi="Times New Roman"/>
+        </w:rPr>
+        <w:t>nick.yarovoi@gmail.com</w:t>
+      </w:r>
+      <w:r>
+        <w:rPr>
+          <w:rFonts w:ascii="Times New Roman" w:eastAsia="MS Mincho" w:hAnsi="Times New Roman"/>
+        </w:rPr>
+        <w:fldChar w:fldCharType="end"/>
+      </w:r>
+      <w:r>
+        <w:rPr>
+          <w:rFonts w:ascii="Times New Roman" w:eastAsia="MS Mincho" w:hAnsi="Times New Roman"/>
+        </w:rPr>
+        <w:t xml:space="preserve"> </w:t>
+      </w:r>
+      <w:r>
+        <w:rPr>
+          <w:rFonts w:ascii="Times New Roman" w:eastAsia="MS Mincho" w:hAnsi="Times New Roman"/>
+        </w:rPr>
+        <w:sym w:font="Symbol" w:char="F0B7"/>
+      </w:r>
       <w:hyperlink r:id="rId5" w:history="1">
-        <w:r>
-          <w:rPr>
-            <w:rStyle w:val="Hyperlink"/>
-            <w:rFonts w:ascii="Times New Roman" w:eastAsia="MS Mincho" w:hAnsi="Times New Roman"/>
-          </w:rPr>
-          <w:t>nick.yara1994@gmail.com</w:t>
-        </w:r>
-      </w:hyperlink>
-      <w:r>
-        <w:rPr>
-          <w:rFonts w:ascii="Times New Roman" w:eastAsia="MS Mincho" w:hAnsi="Times New Roman"/>
-        </w:rPr>
-        <w:t xml:space="preserve"> </w:t>
-      </w:r>
-      <w:r>
-        <w:rPr>
-          <w:rFonts w:ascii="Times New Roman" w:eastAsia="MS Mincho" w:hAnsi="Times New Roman"/>
-        </w:rPr>
-        <w:sym w:font="Symbol" w:char="F0B7"/>
-      </w:r>
-      <w:hyperlink r:id="rId6" w:history="1">
         <w:r>
           <w:rPr>
             <w:rStyle w:val="Hyperlink"/>
@@ -226,7 +262,7 @@
         </w:rPr>
         <w:t xml:space="preserve"> </w:t>
       </w:r>
-      <w:hyperlink r:id="rId7" w:history="1">
+      <w:hyperlink r:id="rId6" w:history="1">
         <w:r>
           <w:rPr>
             <w:rStyle w:val="Hyperlink"/>
@@ -254,7 +290,7 @@
         </w:rPr>
         <w:t xml:space="preserve">  </w:t>
       </w:r>
-      <w:hyperlink r:id="rId8" w:history="1">
+      <w:hyperlink r:id="rId7" w:history="1">
         <w:r>
           <w:rPr>
             <w:rStyle w:val="Hyperlink"/>
@@ -282,7 +318,7 @@
         </w:rPr>
         <w:t xml:space="preserve"> </w:t>
       </w:r>
-      <w:hyperlink r:id="rId9" w:anchor="!/" w:history="1">
+      <w:hyperlink r:id="rId8" w:anchor="!/" w:history="1">
         <w:r>
           <w:rPr>
             <w:rStyle w:val="Hyperlink"/>
@@ -348,13 +384,7 @@
         <w:rPr>
           <w:rFonts w:ascii="Times New Roman" w:eastAsia="MS Mincho" w:hAnsi="Times New Roman"/>
         </w:rPr>
-        <w:t xml:space="preserve">, </w:t>
-      </w:r>
-      <w:r>
-        <w:rPr>
-          <w:rFonts w:ascii="Times New Roman" w:eastAsia="MS Mincho" w:hAnsi="Times New Roman"/>
-        </w:rPr>
-        <w:t>Detail-Oriented</w:t>
+        <w:t>, Detail-Oriented</w:t>
       </w:r>
       <w:r>
         <w:rPr>
@@ -890,10 +920,8 @@
       <w:pPr>
         <w:pStyle w:val="PlainText"/>
         <w:spacing w:line="276" w:lineRule="auto"/>
-        <w:ind w:left="990"/>
-        <w:rPr>
-          <w:rFonts w:ascii="Times New Roman" w:hAnsi="Times New Roman"/>
-          <w:b/>
+        <w:rPr>
+          <w:rFonts w:ascii="Times New Roman" w:hAnsi="Times New Roman"/>
           <w:szCs w:val="22"/>
           <w:shd w:val="clear" w:color="auto" w:fill="FFFFFF"/>
         </w:rPr>
@@ -916,7 +944,7 @@
           <w:szCs w:val="22"/>
           <w:shd w:val="clear" w:color="auto" w:fill="FFFFFF"/>
         </w:rPr>
-        <w:t>• Review usage data files and customer attributes daily to ensure accurate parameters for billing to minimize errors and delays, and maximize accuracy of meter data</w:t>
+        <w:t>• Review usage data files and customer attributes daily to ensure accurate parameters for billing to minimize errors and delays and maximize the accuracy of meter data.</w:t>
       </w:r>
     </w:p>
     <w:p>
@@ -936,7 +964,7 @@
           <w:szCs w:val="22"/>
           <w:shd w:val="clear" w:color="auto" w:fill="FFFFFF"/>
         </w:rPr>
-        <w:t>• Process usage files to initiate the billing process, research and reconcile usage discrepancies</w:t>
+        <w:t>• Process usage files to initiate the billing process, research, and reconcile usage discrepancies.</w:t>
       </w:r>
     </w:p>
     <w:p>
@@ -956,39 +984,23 @@
           <w:szCs w:val="22"/>
           <w:shd w:val="clear" w:color="auto" w:fill="FFFFFF"/>
         </w:rPr>
-        <w:t xml:space="preserve">• Complete daily CAISO load </w:t>
-      </w:r>
-      <w:r>
-        <w:rPr>
-          <w:rFonts w:ascii="Times New Roman" w:hAnsi="Times New Roman"/>
-          <w:szCs w:val="22"/>
-          <w:shd w:val="clear" w:color="auto" w:fill="FFFFFF"/>
-        </w:rPr>
-        <w:t>submissions;</w:t>
-      </w:r>
-      <w:r>
-        <w:rPr>
-          <w:rFonts w:ascii="Times New Roman" w:hAnsi="Times New Roman"/>
-          <w:szCs w:val="22"/>
-          <w:shd w:val="clear" w:color="auto" w:fill="FFFFFF"/>
-        </w:rPr>
-        <w:t xml:space="preserve"> ensure all deadlines s</w:t>
-      </w:r>
-      <w:r>
-        <w:rPr>
-          <w:rFonts w:ascii="Times New Roman" w:hAnsi="Times New Roman"/>
-          <w:szCs w:val="22"/>
-          <w:shd w:val="clear" w:color="auto" w:fill="FFFFFF"/>
-        </w:rPr>
-        <w:t>uccessfully achieved</w:t>
-      </w:r>
-      <w:r>
-        <w:rPr>
-          <w:rFonts w:ascii="Times New Roman" w:hAnsi="Times New Roman"/>
-          <w:szCs w:val="22"/>
-          <w:shd w:val="clear" w:color="auto" w:fill="FFFFFF"/>
-        </w:rPr>
-        <w:t>.</w:t>
+        <w:t>• Complet</w:t>
+      </w:r>
+      <w:r>
+        <w:rPr>
+          <w:rFonts w:ascii="Times New Roman" w:hAnsi="Times New Roman"/>
+          <w:szCs w:val="22"/>
+          <w:shd w:val="clear" w:color="auto" w:fill="FFFFFF"/>
+        </w:rPr>
+        <w:t xml:space="preserve">e daily CAISO load submissions to </w:t>
+      </w:r>
+      <w:r>
+        <w:rPr>
+          <w:rFonts w:ascii="Times New Roman" w:hAnsi="Times New Roman"/>
+          <w:szCs w:val="22"/>
+          <w:shd w:val="clear" w:color="auto" w:fill="FFFFFF"/>
+        </w:rPr>
+        <w:t>ensure all deadlines are successfully achieved.</w:t>
       </w:r>
     </w:p>
     <w:p>
@@ -1008,7 +1020,7 @@
           <w:szCs w:val="22"/>
           <w:shd w:val="clear" w:color="auto" w:fill="FFFFFF"/>
         </w:rPr>
-        <w:t>• Collaborate daily with Billing Analysts, Account Specialists, Management, and internal departments to promptly respond to requests and resolve issues</w:t>
+        <w:t>• Collaborate daily with Billing Analysts, Account Specialists, Management, and internal departments to promptly respond to requests and resolve issues.</w:t>
       </w:r>
     </w:p>
     <w:p>
@@ -1028,7 +1040,7 @@
           <w:szCs w:val="22"/>
           <w:shd w:val="clear" w:color="auto" w:fill="FFFFFF"/>
         </w:rPr>
-        <w:t>• Provide data and analysis for reporting as needed</w:t>
+        <w:t>• Provide data and analysis for reporting as needed.</w:t>
       </w:r>
     </w:p>
     <w:p>
@@ -1095,23 +1107,7 @@
           <w:szCs w:val="22"/>
           <w:shd w:val="clear" w:color="auto" w:fill="FFFFFF"/>
         </w:rPr>
-        <w:t xml:space="preserve">• Identify risks, research root cause, communicate to management, provide suggestions for resolution, </w:t>
-      </w:r>
-      <w:r>
-        <w:rPr>
-          <w:rFonts w:ascii="Times New Roman" w:hAnsi="Times New Roman"/>
-          <w:szCs w:val="22"/>
-          <w:shd w:val="clear" w:color="auto" w:fill="FFFFFF"/>
-        </w:rPr>
-        <w:t>and complete</w:t>
-      </w:r>
-      <w:r>
-        <w:rPr>
-          <w:rFonts w:ascii="Times New Roman" w:hAnsi="Times New Roman"/>
-          <w:szCs w:val="22"/>
-          <w:shd w:val="clear" w:color="auto" w:fill="FFFFFF"/>
-        </w:rPr>
-        <w:t xml:space="preserve"> reconciliations as needed</w:t>
+        <w:t>• Identify risks, research root cause, communicate to management, provide suggestions for resolution, and complete reconciliations as needed.</w:t>
       </w:r>
     </w:p>
     <w:p>
@@ -1131,7 +1127,7 @@
           <w:szCs w:val="22"/>
           <w:shd w:val="clear" w:color="auto" w:fill="FFFFFF"/>
         </w:rPr>
-        <w:t>• Independently troubleshoot and resolve exceptions, anomalies, and errors</w:t>
+        <w:t>• Independently troubleshoot and resolve exceptions, anomalies, and errors.</w:t>
       </w:r>
     </w:p>
     <w:p>
@@ -1151,7 +1147,7 @@
           <w:szCs w:val="22"/>
           <w:shd w:val="clear" w:color="auto" w:fill="FFFFFF"/>
         </w:rPr>
-        <w:t>• Correspond and follow-up daily with local utility regarding usage and attribute inquiries, provide updates to management and CCA clients for customer service items as needed, ensure timeliness and accuracy to meet high customer service expectations</w:t>
+        <w:t>• Correspond and follow-up daily with the local utility regarding usage and attribute inquiries, provide updates to management and CCA clients for customer service items as needed, ensure timeliness and accuracy to meet high customer service expectations.</w:t>
       </w:r>
     </w:p>
     <w:p>
@@ -1171,23 +1167,7 @@
           <w:szCs w:val="22"/>
           <w:shd w:val="clear" w:color="auto" w:fill="FFFFFF"/>
         </w:rPr>
-        <w:t xml:space="preserve">• </w:t>
-      </w:r>
-      <w:r>
-        <w:rPr>
-          <w:rFonts w:ascii="Times New Roman" w:hAnsi="Times New Roman"/>
-          <w:szCs w:val="22"/>
-          <w:shd w:val="clear" w:color="auto" w:fill="FFFFFF"/>
-        </w:rPr>
-        <w:t>Complete</w:t>
-      </w:r>
-      <w:r>
-        <w:rPr>
-          <w:rFonts w:ascii="Times New Roman" w:hAnsi="Times New Roman"/>
-          <w:szCs w:val="22"/>
-          <w:shd w:val="clear" w:color="auto" w:fill="FFFFFF"/>
-        </w:rPr>
-        <w:t xml:space="preserve"> monthly internal CCA Team audits to ensure an efficient and accurate billing system.</w:t>
+        <w:t>• Complete monthly internal CCA Team audits to ensure an efficient and accurate billing system.</w:t>
       </w:r>
     </w:p>
     <w:p>
@@ -1214,36 +1194,20 @@
       <w:pPr>
         <w:pStyle w:val="PlainText"/>
         <w:spacing w:line="276" w:lineRule="auto"/>
-        <w:ind w:left="720" w:firstLine="720"/>
-        <w:rPr>
-          <w:rFonts w:ascii="Times New Roman" w:hAnsi="Times New Roman"/>
-          <w:szCs w:val="22"/>
-          <w:shd w:val="clear" w:color="auto" w:fill="FFFFFF"/>
-        </w:rPr>
-      </w:pPr>
-      <w:r>
-        <w:rPr>
-          <w:rFonts w:ascii="Times New Roman" w:hAnsi="Times New Roman"/>
-          <w:szCs w:val="22"/>
-          <w:shd w:val="clear" w:color="auto" w:fill="FFFFFF"/>
-        </w:rPr>
-        <w:t>• D</w:t>
-      </w:r>
-      <w:r>
-        <w:rPr>
-          <w:rFonts w:ascii="Times New Roman" w:hAnsi="Times New Roman"/>
-          <w:szCs w:val="22"/>
-          <w:shd w:val="clear" w:color="auto" w:fill="FFFFFF"/>
-        </w:rPr>
-        <w:t>evelop</w:t>
-      </w:r>
-      <w:r>
-        <w:rPr>
-          <w:rFonts w:ascii="Times New Roman" w:hAnsi="Times New Roman"/>
-          <w:szCs w:val="22"/>
-          <w:shd w:val="clear" w:color="auto" w:fill="FFFFFF"/>
-        </w:rPr>
-        <w:t xml:space="preserve"> Macros using VBA.</w:t>
+        <w:ind w:left="1440"/>
+        <w:rPr>
+          <w:rFonts w:ascii="Times New Roman" w:hAnsi="Times New Roman"/>
+          <w:szCs w:val="22"/>
+          <w:shd w:val="clear" w:color="auto" w:fill="FFFFFF"/>
+        </w:rPr>
+      </w:pPr>
+      <w:r>
+        <w:rPr>
+          <w:rFonts w:ascii="Times New Roman" w:hAnsi="Times New Roman"/>
+          <w:szCs w:val="22"/>
+          <w:shd w:val="clear" w:color="auto" w:fill="FFFFFF"/>
+        </w:rPr>
+        <w:t>• Develop Macros using VBA.</w:t>
       </w:r>
     </w:p>
     <w:p>
@@ -1263,47 +1227,7 @@
           <w:szCs w:val="22"/>
           <w:shd w:val="clear" w:color="auto" w:fill="FFFFFF"/>
         </w:rPr>
-        <w:t xml:space="preserve">• </w:t>
-      </w:r>
-      <w:r>
-        <w:rPr>
-          <w:rFonts w:ascii="Times New Roman" w:hAnsi="Times New Roman"/>
-          <w:szCs w:val="22"/>
-          <w:shd w:val="clear" w:color="auto" w:fill="FFFFFF"/>
-        </w:rPr>
-        <w:t>Develop</w:t>
-      </w:r>
-      <w:r>
-        <w:rPr>
-          <w:rFonts w:ascii="Times New Roman" w:hAnsi="Times New Roman"/>
-          <w:szCs w:val="22"/>
-          <w:shd w:val="clear" w:color="auto" w:fill="FFFFFF"/>
-        </w:rPr>
-        <w:t xml:space="preserve"> Search Tool and Rate </w:t>
-      </w:r>
-      <w:r>
-        <w:rPr>
-          <w:rFonts w:ascii="Times New Roman" w:hAnsi="Times New Roman"/>
-          <w:szCs w:val="22"/>
-          <w:shd w:val="clear" w:color="auto" w:fill="FFFFFF"/>
-        </w:rPr>
-        <w:t>Tracker Tool using Python (NumPy, Pandas</w:t>
-      </w:r>
-      <w:r>
-        <w:rPr>
-          <w:rFonts w:ascii="Times New Roman" w:hAnsi="Times New Roman"/>
-          <w:szCs w:val="22"/>
-          <w:shd w:val="clear" w:color="auto" w:fill="FFFFFF"/>
-        </w:rPr>
-        <w:t>)</w:t>
-      </w:r>
-      <w:r>
-        <w:rPr>
-          <w:rFonts w:ascii="Times New Roman" w:hAnsi="Times New Roman"/>
-          <w:szCs w:val="22"/>
-          <w:shd w:val="clear" w:color="auto" w:fill="FFFFFF"/>
-        </w:rPr>
-        <w:t>, Flask and Microsoft SQL Server.</w:t>
+        <w:t>• Develop Search Tool and Rate Tracker Tool using Python (NumPy, Pandas), Flask, and Microsoft SQL Server.</w:t>
       </w:r>
     </w:p>
     <w:p>
@@ -1323,15 +1247,7 @@
           <w:szCs w:val="22"/>
           <w:shd w:val="clear" w:color="auto" w:fill="FFFFFF"/>
         </w:rPr>
-        <w:t xml:space="preserve">• </w:t>
-      </w:r>
-      <w:r>
-        <w:rPr>
-          <w:rFonts w:ascii="Times New Roman" w:hAnsi="Times New Roman"/>
-          <w:szCs w:val="22"/>
-          <w:shd w:val="clear" w:color="auto" w:fill="FFFFFF"/>
-        </w:rPr>
-        <w:t>Business process automation using Python.</w:t>
+        <w:t>• Business process automation using Python.</w:t>
       </w:r>
     </w:p>
     <w:p>
@@ -1542,28 +1458,38 @@
         </w:rPr>
         <w:t>• Design solutions to reach business goals.</w:t>
       </w:r>
-      <w:r>
-        <w:rPr>
-          <w:rFonts w:ascii="Times New Roman" w:hAnsi="Times New Roman"/>
-          <w:szCs w:val="22"/>
-        </w:rPr>
-        <w:br/>
-      </w:r>
-      <w:r>
-        <w:rPr>
-          <w:rFonts w:ascii="Times New Roman" w:hAnsi="Times New Roman"/>
-          <w:szCs w:val="22"/>
-          <w:shd w:val="clear" w:color="auto" w:fill="FFFFFF"/>
-        </w:rPr>
-        <w:t>• Responsible for developing weekly, monthly and yearly analytics reports.</w:t>
-      </w:r>
-      <w:r>
-        <w:rPr>
-          <w:rFonts w:ascii="Times New Roman" w:hAnsi="Times New Roman"/>
-          <w:szCs w:val="22"/>
-        </w:rPr>
-        <w:br/>
-      </w:r>
+    </w:p>
+    <w:p>
+      <w:pPr>
+        <w:pStyle w:val="PlainText"/>
+        <w:spacing w:line="276" w:lineRule="auto"/>
+        <w:ind w:left="990"/>
+        <w:rPr>
+          <w:rFonts w:ascii="Times New Roman" w:hAnsi="Times New Roman"/>
+          <w:szCs w:val="22"/>
+          <w:shd w:val="clear" w:color="auto" w:fill="FFFFFF"/>
+        </w:rPr>
+      </w:pPr>
+      <w:r>
+        <w:rPr>
+          <w:rFonts w:ascii="Times New Roman" w:hAnsi="Times New Roman"/>
+          <w:szCs w:val="22"/>
+          <w:shd w:val="clear" w:color="auto" w:fill="FFFFFF"/>
+        </w:rPr>
+        <w:t>• Responsible for developing weekly, monthly, and yearly analytics reports.</w:t>
+      </w:r>
+    </w:p>
+    <w:p>
+      <w:pPr>
+        <w:pStyle w:val="PlainText"/>
+        <w:spacing w:line="276" w:lineRule="auto"/>
+        <w:ind w:left="990"/>
+        <w:rPr>
+          <w:rFonts w:ascii="Times New Roman" w:hAnsi="Times New Roman"/>
+          <w:szCs w:val="22"/>
+          <w:shd w:val="clear" w:color="auto" w:fill="FFFFFF"/>
+        </w:rPr>
+      </w:pPr>
       <w:r>
         <w:rPr>
           <w:rFonts w:ascii="Times New Roman" w:hAnsi="Times New Roman"/>
@@ -1572,44 +1498,38 @@
         </w:rPr>
         <w:t>• Use PostgreSQL for storing data and query execution.</w:t>
       </w:r>
-      <w:r>
-        <w:rPr>
-          <w:rFonts w:ascii="Times New Roman" w:hAnsi="Times New Roman"/>
-          <w:szCs w:val="22"/>
-        </w:rPr>
-        <w:br/>
-      </w:r>
-      <w:r>
-        <w:rPr>
-          <w:rFonts w:ascii="Times New Roman" w:hAnsi="Times New Roman"/>
-          <w:szCs w:val="22"/>
-          <w:shd w:val="clear" w:color="auto" w:fill="FFFFFF"/>
-        </w:rPr>
-        <w:t xml:space="preserve">• Use Python (NumPy, Pandas </w:t>
-      </w:r>
-      <w:r>
-        <w:rPr>
-          <w:rFonts w:ascii="Times New Roman" w:hAnsi="Times New Roman"/>
-          <w:szCs w:val="22"/>
-          <w:shd w:val="clear" w:color="auto" w:fill="FFFFFF"/>
-        </w:rPr>
-        <w:t>and Matplotlib</w:t>
-      </w:r>
-      <w:r>
-        <w:rPr>
-          <w:rFonts w:ascii="Times New Roman" w:hAnsi="Times New Roman"/>
-          <w:szCs w:val="22"/>
-          <w:shd w:val="clear" w:color="auto" w:fill="FFFFFF"/>
-        </w:rPr>
-        <w:t>) to enhance reporting performance.</w:t>
-      </w:r>
-      <w:r>
-        <w:rPr>
-          <w:rFonts w:ascii="Times New Roman" w:hAnsi="Times New Roman"/>
-          <w:szCs w:val="22"/>
-        </w:rPr>
-        <w:br/>
-      </w:r>
+    </w:p>
+    <w:p>
+      <w:pPr>
+        <w:pStyle w:val="PlainText"/>
+        <w:spacing w:line="276" w:lineRule="auto"/>
+        <w:ind w:left="990"/>
+        <w:rPr>
+          <w:rFonts w:ascii="Times New Roman" w:hAnsi="Times New Roman"/>
+          <w:szCs w:val="22"/>
+          <w:shd w:val="clear" w:color="auto" w:fill="FFFFFF"/>
+        </w:rPr>
+      </w:pPr>
+      <w:r>
+        <w:rPr>
+          <w:rFonts w:ascii="Times New Roman" w:hAnsi="Times New Roman"/>
+          <w:szCs w:val="22"/>
+          <w:shd w:val="clear" w:color="auto" w:fill="FFFFFF"/>
+        </w:rPr>
+        <w:t>• Use Python (NumPy, Pandas, and Matplotlib) to enhance reporting performance.</w:t>
+      </w:r>
+    </w:p>
+    <w:p>
+      <w:pPr>
+        <w:pStyle w:val="PlainText"/>
+        <w:spacing w:line="276" w:lineRule="auto"/>
+        <w:ind w:left="990"/>
+        <w:rPr>
+          <w:rFonts w:ascii="Times New Roman" w:hAnsi="Times New Roman"/>
+          <w:szCs w:val="22"/>
+          <w:shd w:val="clear" w:color="auto" w:fill="FFFFFF"/>
+        </w:rPr>
+      </w:pPr>
       <w:r>
         <w:rPr>
           <w:rFonts w:ascii="Times New Roman" w:hAnsi="Times New Roman"/>
@@ -1618,13 +1538,18 @@
         </w:rPr>
         <w:t>• Use Tableau to generate graph-type data visualizations.</w:t>
       </w:r>
-      <w:r>
-        <w:rPr>
-          <w:rFonts w:ascii="Times New Roman" w:hAnsi="Times New Roman"/>
-          <w:szCs w:val="22"/>
-        </w:rPr>
-        <w:br/>
-      </w:r>
+    </w:p>
+    <w:p>
+      <w:pPr>
+        <w:pStyle w:val="PlainText"/>
+        <w:spacing w:line="276" w:lineRule="auto"/>
+        <w:ind w:left="990"/>
+        <w:rPr>
+          <w:rFonts w:ascii="Times New Roman" w:hAnsi="Times New Roman"/>
+          <w:szCs w:val="22"/>
+          <w:shd w:val="clear" w:color="auto" w:fill="FFFFFF"/>
+        </w:rPr>
+      </w:pPr>
       <w:r>
         <w:rPr>
           <w:rFonts w:ascii="Times New Roman" w:hAnsi="Times New Roman"/>
@@ -1633,13 +1558,18 @@
         </w:rPr>
         <w:t>• Filtering and cleaning data.</w:t>
       </w:r>
-      <w:r>
-        <w:rPr>
-          <w:rFonts w:ascii="Times New Roman" w:hAnsi="Times New Roman"/>
-          <w:szCs w:val="22"/>
-        </w:rPr>
-        <w:br/>
-      </w:r>
+    </w:p>
+    <w:p>
+      <w:pPr>
+        <w:pStyle w:val="PlainText"/>
+        <w:spacing w:line="276" w:lineRule="auto"/>
+        <w:ind w:left="990"/>
+        <w:rPr>
+          <w:rFonts w:ascii="Times New Roman" w:hAnsi="Times New Roman"/>
+          <w:szCs w:val="22"/>
+          <w:shd w:val="clear" w:color="auto" w:fill="FFFFFF"/>
+        </w:rPr>
+      </w:pPr>
       <w:r>
         <w:rPr>
           <w:rFonts w:ascii="Times New Roman" w:hAnsi="Times New Roman"/>
@@ -1648,13 +1578,18 @@
         </w:rPr>
         <w:t>• Working with management to prioritize business and information needs.</w:t>
       </w:r>
-      <w:r>
-        <w:rPr>
-          <w:rFonts w:ascii="Times New Roman" w:hAnsi="Times New Roman"/>
-          <w:szCs w:val="22"/>
-        </w:rPr>
-        <w:br/>
-      </w:r>
+    </w:p>
+    <w:p>
+      <w:pPr>
+        <w:pStyle w:val="PlainText"/>
+        <w:spacing w:line="276" w:lineRule="auto"/>
+        <w:ind w:left="990"/>
+        <w:rPr>
+          <w:rFonts w:ascii="Times New Roman" w:hAnsi="Times New Roman"/>
+          <w:szCs w:val="22"/>
+          <w:shd w:val="clear" w:color="auto" w:fill="FFFFFF"/>
+        </w:rPr>
+      </w:pPr>
       <w:r>
         <w:rPr>
           <w:rFonts w:ascii="Times New Roman" w:hAnsi="Times New Roman"/>
@@ -1787,7 +1722,23 @@
           <w:szCs w:val="22"/>
           <w:shd w:val="clear" w:color="auto" w:fill="FFFFFF"/>
         </w:rPr>
-        <w:t>• Maintain direct contact with customers to answer questions and resolve issues prior to, during and after the move.</w:t>
+        <w:t>• Maintain direct contact with customers to answer questions and resolve issues prior to, during</w:t>
+      </w:r>
+      <w:r>
+        <w:rPr>
+          <w:rFonts w:ascii="Times New Roman" w:hAnsi="Times New Roman"/>
+          <w:szCs w:val="22"/>
+          <w:shd w:val="clear" w:color="auto" w:fill="FFFFFF"/>
+        </w:rPr>
+        <w:t>,</w:t>
+      </w:r>
+      <w:r>
+        <w:rPr>
+          <w:rFonts w:ascii="Times New Roman" w:hAnsi="Times New Roman"/>
+          <w:szCs w:val="22"/>
+          <w:shd w:val="clear" w:color="auto" w:fill="FFFFFF"/>
+        </w:rPr>
+        <w:t xml:space="preserve"> and after the move.</w:t>
       </w:r>
       <w:r>
         <w:rPr>
@@ -2395,8 +2346,6 @@
         </w:rPr>
         <w:t>s</w:t>
       </w:r>
-      <w:bookmarkStart w:id="0" w:name="_GoBack"/>
-      <w:bookmarkEnd w:id="0"/>
       <w:r>
         <w:rPr>
           <w:rFonts w:eastAsia="MS Mincho"/>

</xml_diff>

<commit_message>
Additional changes to resume
</commit_message>
<xml_diff>
--- a/Nick_Yarovoi - Resume.docx
+++ b/Nick_Yarovoi - Resume.docx
@@ -177,75 +177,31 @@
         </w:rPr>
         <w:t xml:space="preserve"> </w:t>
       </w:r>
-      <w:bookmarkStart w:id="0" w:name="_GoBack"/>
-      <w:bookmarkEnd w:id="0"/>
-      <w:r>
-        <w:rPr>
-          <w:rFonts w:ascii="Times New Roman" w:eastAsia="MS Mincho" w:hAnsi="Times New Roman"/>
-        </w:rPr>
-        <w:fldChar w:fldCharType="begin"/>
-      </w:r>
-      <w:r>
-        <w:rPr>
-          <w:rFonts w:ascii="Times New Roman" w:eastAsia="MS Mincho" w:hAnsi="Times New Roman"/>
-        </w:rPr>
-        <w:instrText xml:space="preserve"> HYPERLINK "mailto:</w:instrText>
-      </w:r>
-      <w:r>
-        <w:rPr>
-          <w:rFonts w:ascii="Times New Roman" w:eastAsia="MS Mincho" w:hAnsi="Times New Roman"/>
-        </w:rPr>
-        <w:instrText>nick.yarovoi@gmail.com</w:instrText>
-      </w:r>
-      <w:r>
-        <w:rPr>
-          <w:rFonts w:ascii="Times New Roman" w:eastAsia="MS Mincho" w:hAnsi="Times New Roman"/>
-        </w:rPr>
-        <w:instrText xml:space="preserve">" </w:instrText>
-      </w:r>
-      <w:r>
-        <w:rPr>
-          <w:rFonts w:ascii="Times New Roman" w:eastAsia="MS Mincho" w:hAnsi="Times New Roman"/>
-        </w:rPr>
-        <w:fldChar w:fldCharType="separate"/>
-      </w:r>
-      <w:r>
-        <w:rPr>
-          <w:rStyle w:val="Hyperlink"/>
-          <w:rFonts w:ascii="Times New Roman" w:eastAsia="MS Mincho" w:hAnsi="Times New Roman"/>
-        </w:rPr>
-        <w:t>nick.yarovoi@gmail.com</w:t>
-      </w:r>
-      <w:r>
-        <w:rPr>
-          <w:rFonts w:ascii="Times New Roman" w:eastAsia="MS Mincho" w:hAnsi="Times New Roman"/>
-        </w:rPr>
-        <w:fldChar w:fldCharType="end"/>
-      </w:r>
-      <w:r>
-        <w:rPr>
-          <w:rFonts w:ascii="Times New Roman" w:eastAsia="MS Mincho" w:hAnsi="Times New Roman"/>
-        </w:rPr>
-        <w:t xml:space="preserve"> </w:t>
-      </w:r>
-      <w:r>
-        <w:rPr>
-          <w:rFonts w:ascii="Times New Roman" w:eastAsia="MS Mincho" w:hAnsi="Times New Roman"/>
-        </w:rPr>
-        <w:sym w:font="Symbol" w:char="F0B7"/>
-      </w:r>
       <w:hyperlink r:id="rId5" w:history="1">
         <w:r>
           <w:rPr>
             <w:rStyle w:val="Hyperlink"/>
             <w:rFonts w:ascii="Times New Roman" w:eastAsia="MS Mincho" w:hAnsi="Times New Roman"/>
           </w:rPr>
-          <w:t>LinkedIn</w:t>
+          <w:t>nick.yarovoi@gm</w:t>
+        </w:r>
+        <w:r>
+          <w:rPr>
+            <w:rStyle w:val="Hyperlink"/>
+            <w:rFonts w:ascii="Times New Roman" w:eastAsia="MS Mincho" w:hAnsi="Times New Roman"/>
+          </w:rPr>
+          <w:t>a</w:t>
+        </w:r>
+        <w:r>
+          <w:rPr>
+            <w:rStyle w:val="Hyperlink"/>
+            <w:rFonts w:ascii="Times New Roman" w:eastAsia="MS Mincho" w:hAnsi="Times New Roman"/>
+          </w:rPr>
+          <w:t>il.com</w:t>
         </w:r>
       </w:hyperlink>
       <w:r>
         <w:rPr>
-          <w:rStyle w:val="Hyperlink"/>
           <w:rFonts w:ascii="Times New Roman" w:eastAsia="MS Mincho" w:hAnsi="Times New Roman"/>
         </w:rPr>
         <w:t xml:space="preserve"> </w:t>
@@ -255,12 +211,6 @@
           <w:rFonts w:ascii="Times New Roman" w:eastAsia="MS Mincho" w:hAnsi="Times New Roman"/>
         </w:rPr>
         <w:sym w:font="Symbol" w:char="F0B7"/>
-      </w:r>
-      <w:r>
-        <w:rPr>
-          <w:rFonts w:ascii="Times New Roman" w:eastAsia="MS Mincho" w:hAnsi="Times New Roman"/>
-        </w:rPr>
-        <w:t xml:space="preserve"> </w:t>
       </w:r>
       <w:hyperlink r:id="rId6" w:history="1">
         <w:r>
@@ -268,7 +218,21 @@
             <w:rStyle w:val="Hyperlink"/>
             <w:rFonts w:ascii="Times New Roman" w:eastAsia="MS Mincho" w:hAnsi="Times New Roman"/>
           </w:rPr>
-          <w:t>GitHub</w:t>
+          <w:t>Linked</w:t>
+        </w:r>
+        <w:r>
+          <w:rPr>
+            <w:rStyle w:val="Hyperlink"/>
+            <w:rFonts w:ascii="Times New Roman" w:eastAsia="MS Mincho" w:hAnsi="Times New Roman"/>
+          </w:rPr>
+          <w:t>I</w:t>
+        </w:r>
+        <w:r>
+          <w:rPr>
+            <w:rStyle w:val="Hyperlink"/>
+            <w:rFonts w:ascii="Times New Roman" w:eastAsia="MS Mincho" w:hAnsi="Times New Roman"/>
+          </w:rPr>
+          <w:t>n</w:t>
         </w:r>
       </w:hyperlink>
       <w:r>
@@ -288,7 +252,7 @@
         <w:rPr>
           <w:rFonts w:ascii="Times New Roman" w:eastAsia="MS Mincho" w:hAnsi="Times New Roman"/>
         </w:rPr>
-        <w:t xml:space="preserve">  </w:t>
+        <w:t xml:space="preserve"> </w:t>
       </w:r>
       <w:hyperlink r:id="rId7" w:history="1">
         <w:r>
@@ -296,35 +260,105 @@
             <w:rStyle w:val="Hyperlink"/>
             <w:rFonts w:ascii="Times New Roman" w:eastAsia="MS Mincho" w:hAnsi="Times New Roman"/>
           </w:rPr>
-          <w:t>Portfolio</w:t>
+          <w:t>Git</w:t>
         </w:r>
-      </w:hyperlink>
-      <w:r>
-        <w:rPr>
-          <w:rStyle w:val="Hyperlink"/>
-          <w:rFonts w:ascii="Times New Roman" w:eastAsia="MS Mincho" w:hAnsi="Times New Roman"/>
-        </w:rPr>
-        <w:t xml:space="preserve"> </w:t>
-      </w:r>
-      <w:r>
-        <w:rPr>
-          <w:rFonts w:ascii="Times New Roman" w:eastAsia="MS Mincho" w:hAnsi="Times New Roman"/>
-        </w:rPr>
-        <w:sym w:font="Symbol" w:char="F0B7"/>
-      </w:r>
-      <w:r>
-        <w:rPr>
-          <w:rFonts w:ascii="Times New Roman" w:eastAsia="MS Mincho" w:hAnsi="Times New Roman"/>
-        </w:rPr>
-        <w:t xml:space="preserve"> </w:t>
-      </w:r>
-      <w:hyperlink r:id="rId8" w:anchor="!/" w:history="1">
         <w:r>
           <w:rPr>
             <w:rStyle w:val="Hyperlink"/>
             <w:rFonts w:ascii="Times New Roman" w:eastAsia="MS Mincho" w:hAnsi="Times New Roman"/>
           </w:rPr>
-          <w:t>Tableau</w:t>
+          <w:t>H</w:t>
+        </w:r>
+        <w:r>
+          <w:rPr>
+            <w:rStyle w:val="Hyperlink"/>
+            <w:rFonts w:ascii="Times New Roman" w:eastAsia="MS Mincho" w:hAnsi="Times New Roman"/>
+          </w:rPr>
+          <w:t>ub</w:t>
+        </w:r>
+      </w:hyperlink>
+      <w:r>
+        <w:rPr>
+          <w:rStyle w:val="Hyperlink"/>
+          <w:rFonts w:ascii="Times New Roman" w:eastAsia="MS Mincho" w:hAnsi="Times New Roman"/>
+        </w:rPr>
+        <w:t xml:space="preserve"> </w:t>
+      </w:r>
+      <w:r>
+        <w:rPr>
+          <w:rFonts w:ascii="Times New Roman" w:eastAsia="MS Mincho" w:hAnsi="Times New Roman"/>
+        </w:rPr>
+        <w:sym w:font="Symbol" w:char="F0B7"/>
+      </w:r>
+      <w:r>
+        <w:rPr>
+          <w:rFonts w:ascii="Times New Roman" w:eastAsia="MS Mincho" w:hAnsi="Times New Roman"/>
+        </w:rPr>
+        <w:t xml:space="preserve">  </w:t>
+      </w:r>
+      <w:hyperlink r:id="rId8" w:history="1">
+        <w:r>
+          <w:rPr>
+            <w:rStyle w:val="Hyperlink"/>
+            <w:rFonts w:ascii="Times New Roman" w:eastAsia="MS Mincho" w:hAnsi="Times New Roman"/>
+          </w:rPr>
+          <w:t>Portf</w:t>
+        </w:r>
+        <w:r>
+          <w:rPr>
+            <w:rStyle w:val="Hyperlink"/>
+            <w:rFonts w:ascii="Times New Roman" w:eastAsia="MS Mincho" w:hAnsi="Times New Roman"/>
+          </w:rPr>
+          <w:t>o</w:t>
+        </w:r>
+        <w:r>
+          <w:rPr>
+            <w:rStyle w:val="Hyperlink"/>
+            <w:rFonts w:ascii="Times New Roman" w:eastAsia="MS Mincho" w:hAnsi="Times New Roman"/>
+          </w:rPr>
+          <w:t>lio</w:t>
+        </w:r>
+      </w:hyperlink>
+      <w:r>
+        <w:rPr>
+          <w:rStyle w:val="Hyperlink"/>
+          <w:rFonts w:ascii="Times New Roman" w:eastAsia="MS Mincho" w:hAnsi="Times New Roman"/>
+        </w:rPr>
+        <w:t xml:space="preserve"> </w:t>
+      </w:r>
+      <w:r>
+        <w:rPr>
+          <w:rFonts w:ascii="Times New Roman" w:eastAsia="MS Mincho" w:hAnsi="Times New Roman"/>
+        </w:rPr>
+        <w:sym w:font="Symbol" w:char="F0B7"/>
+      </w:r>
+      <w:r>
+        <w:rPr>
+          <w:rFonts w:ascii="Times New Roman" w:eastAsia="MS Mincho" w:hAnsi="Times New Roman"/>
+        </w:rPr>
+        <w:t xml:space="preserve"> </w:t>
+      </w:r>
+      <w:hyperlink r:id="rId9" w:history="1">
+        <w:r>
+          <w:rPr>
+            <w:rStyle w:val="Hyperlink"/>
+            <w:rFonts w:ascii="Times New Roman" w:eastAsia="MS Mincho" w:hAnsi="Times New Roman"/>
+          </w:rPr>
+          <w:t>Tabl</w:t>
+        </w:r>
+        <w:r>
+          <w:rPr>
+            <w:rStyle w:val="Hyperlink"/>
+            <w:rFonts w:ascii="Times New Roman" w:eastAsia="MS Mincho" w:hAnsi="Times New Roman"/>
+          </w:rPr>
+          <w:t>e</w:t>
+        </w:r>
+        <w:r>
+          <w:rPr>
+            <w:rStyle w:val="Hyperlink"/>
+            <w:rFonts w:ascii="Times New Roman" w:eastAsia="MS Mincho" w:hAnsi="Times New Roman"/>
+          </w:rPr>
+          <w:t>au</w:t>
         </w:r>
       </w:hyperlink>
     </w:p>
@@ -1602,178 +1636,6 @@
     <w:p>
       <w:pPr>
         <w:pStyle w:val="PlainText"/>
-        <w:spacing w:line="276" w:lineRule="auto"/>
-        <w:ind w:left="990"/>
-        <w:rPr>
-          <w:rFonts w:ascii="Times New Roman" w:hAnsi="Times New Roman"/>
-          <w:szCs w:val="22"/>
-          <w:shd w:val="clear" w:color="auto" w:fill="FFFFFF"/>
-        </w:rPr>
-      </w:pPr>
-    </w:p>
-    <w:p>
-      <w:pPr>
-        <w:pStyle w:val="PlainText"/>
-        <w:spacing w:line="276" w:lineRule="auto"/>
-        <w:ind w:left="990"/>
-        <w:rPr>
-          <w:rFonts w:ascii="Times New Roman" w:hAnsi="Times New Roman"/>
-          <w:sz w:val="4"/>
-          <w:szCs w:val="6"/>
-          <w:shd w:val="clear" w:color="auto" w:fill="FFFFFF"/>
-        </w:rPr>
-      </w:pPr>
-    </w:p>
-    <w:p>
-      <w:pPr>
-        <w:pStyle w:val="PlainText"/>
-        <w:spacing w:line="276" w:lineRule="auto"/>
-        <w:rPr>
-          <w:rFonts w:ascii="Times New Roman" w:eastAsia="MS Mincho" w:hAnsi="Times New Roman"/>
-        </w:rPr>
-      </w:pPr>
-      <w:r>
-        <w:rPr>
-          <w:rFonts w:ascii="Times New Roman" w:hAnsi="Times New Roman"/>
-          <w:szCs w:val="22"/>
-          <w:shd w:val="clear" w:color="auto" w:fill="FFFFFF"/>
-        </w:rPr>
-        <w:tab/>
-      </w:r>
-      <w:r>
-        <w:rPr>
-          <w:rFonts w:ascii="Times New Roman" w:eastAsia="MS Mincho" w:hAnsi="Times New Roman"/>
-          <w:b/>
-          <w:bCs/>
-          <w:i/>
-          <w:iCs/>
-        </w:rPr>
-        <w:t xml:space="preserve">Foreman and Moving Estimator </w:t>
-      </w:r>
-      <w:r>
-        <w:rPr>
-          <w:rFonts w:ascii="Times New Roman" w:eastAsia="MS Mincho" w:hAnsi="Times New Roman"/>
-        </w:rPr>
-        <w:t>(</w:t>
-      </w:r>
-      <w:r>
-        <w:rPr>
-          <w:rFonts w:ascii="Times New Roman" w:eastAsia="MS Mincho" w:hAnsi="Times New Roman"/>
-        </w:rPr>
-        <w:t>09/2018</w:t>
-      </w:r>
-      <w:r>
-        <w:rPr>
-          <w:rFonts w:ascii="Times New Roman" w:eastAsia="MS Mincho" w:hAnsi="Times New Roman"/>
-        </w:rPr>
-        <w:t xml:space="preserve"> – 05</w:t>
-      </w:r>
-      <w:r>
-        <w:rPr>
-          <w:rFonts w:ascii="Times New Roman" w:eastAsia="MS Mincho" w:hAnsi="Times New Roman"/>
-        </w:rPr>
-        <w:t>/2019</w:t>
-      </w:r>
-      <w:r>
-        <w:rPr>
-          <w:rFonts w:ascii="Times New Roman" w:eastAsia="MS Mincho" w:hAnsi="Times New Roman"/>
-        </w:rPr>
-        <w:t>)</w:t>
-      </w:r>
-    </w:p>
-    <w:p>
-      <w:pPr>
-        <w:pStyle w:val="PlainText"/>
-        <w:spacing w:line="276" w:lineRule="auto"/>
-        <w:rPr>
-          <w:rFonts w:ascii="Times New Roman" w:eastAsia="MS Mincho" w:hAnsi="Times New Roman"/>
-        </w:rPr>
-      </w:pPr>
-    </w:p>
-    <w:p>
-      <w:pPr>
-        <w:pStyle w:val="PlainText"/>
-        <w:spacing w:line="276" w:lineRule="auto"/>
-        <w:ind w:left="990"/>
-        <w:rPr>
-          <w:rFonts w:ascii="Times New Roman" w:hAnsi="Times New Roman"/>
-          <w:szCs w:val="22"/>
-          <w:shd w:val="clear" w:color="auto" w:fill="FFFFFF"/>
-        </w:rPr>
-      </w:pPr>
-      <w:r>
-        <w:rPr>
-          <w:rFonts w:ascii="Times New Roman" w:hAnsi="Times New Roman"/>
-          <w:szCs w:val="22"/>
-          <w:shd w:val="clear" w:color="auto" w:fill="FFFFFF"/>
-        </w:rPr>
-        <w:t>• Responsible for maintaining and fulfilling a robust calendar of appointments. Regularly monitoring e-mail and voice mail for customer and company communications.</w:t>
-      </w:r>
-      <w:r>
-        <w:rPr>
-          <w:rFonts w:ascii="Times New Roman" w:hAnsi="Times New Roman"/>
-          <w:szCs w:val="22"/>
-        </w:rPr>
-        <w:br/>
-      </w:r>
-      <w:r>
-        <w:rPr>
-          <w:rFonts w:ascii="Times New Roman" w:hAnsi="Times New Roman"/>
-          <w:szCs w:val="22"/>
-          <w:shd w:val="clear" w:color="auto" w:fill="FFFFFF"/>
-        </w:rPr>
-        <w:t>• Maintain direct contact with customers to answer questions and resolve issues prior to, during</w:t>
-      </w:r>
-      <w:r>
-        <w:rPr>
-          <w:rFonts w:ascii="Times New Roman" w:hAnsi="Times New Roman"/>
-          <w:szCs w:val="22"/>
-          <w:shd w:val="clear" w:color="auto" w:fill="FFFFFF"/>
-        </w:rPr>
-        <w:t>,</w:t>
-      </w:r>
-      <w:r>
-        <w:rPr>
-          <w:rFonts w:ascii="Times New Roman" w:hAnsi="Times New Roman"/>
-          <w:szCs w:val="22"/>
-          <w:shd w:val="clear" w:color="auto" w:fill="FFFFFF"/>
-        </w:rPr>
-        <w:t xml:space="preserve"> and after the move.</w:t>
-      </w:r>
-      <w:r>
-        <w:rPr>
-          <w:rFonts w:ascii="Times New Roman" w:hAnsi="Times New Roman"/>
-          <w:szCs w:val="22"/>
-        </w:rPr>
-        <w:br/>
-      </w:r>
-      <w:r>
-        <w:rPr>
-          <w:rFonts w:ascii="Times New Roman" w:hAnsi="Times New Roman"/>
-          <w:szCs w:val="22"/>
-          <w:shd w:val="clear" w:color="auto" w:fill="FFFFFF"/>
-        </w:rPr>
-        <w:t>• Prepare accurate and complete on-site moving estimates for individuals planning to move locally or within the state.</w:t>
-      </w:r>
-      <w:r>
-        <w:rPr>
-          <w:rFonts w:ascii="Times New Roman" w:hAnsi="Times New Roman"/>
-          <w:szCs w:val="22"/>
-        </w:rPr>
-        <w:br/>
-      </w:r>
-      <w:r>
-        <w:rPr>
-          <w:rFonts w:ascii="Times New Roman" w:hAnsi="Times New Roman"/>
-          <w:szCs w:val="22"/>
-          <w:shd w:val="clear" w:color="auto" w:fill="FFFFFF"/>
-        </w:rPr>
-        <w:t>• Perform follow-up on pending estimates and maintains information in a designated system.</w:t>
-      </w:r>
-    </w:p>
-    <w:p>
-      <w:pPr>
-        <w:pStyle w:val="PlainText"/>
         <w:rPr>
           <w:rFonts w:ascii="Times New Roman" w:eastAsia="MS Mincho" w:hAnsi="Times New Roman"/>
           <w:b/>
@@ -1782,6 +1644,8 @@
           <w:szCs w:val="24"/>
         </w:rPr>
       </w:pPr>
+      <w:bookmarkStart w:id="0" w:name="_GoBack"/>
+      <w:bookmarkEnd w:id="0"/>
     </w:p>
     <w:p>
       <w:pPr>

</xml_diff>

<commit_message>
updated technical skills and resume file
</commit_message>
<xml_diff>
--- a/Nick_Yarovoi - Resume.docx
+++ b/Nick_Yarovoi - Resume.docx
@@ -183,21 +183,7 @@
             <w:rStyle w:val="Hyperlink"/>
             <w:rFonts w:ascii="Times New Roman" w:eastAsia="MS Mincho" w:hAnsi="Times New Roman"/>
           </w:rPr>
-          <w:t>nick.yarovoi@gm</w:t>
-        </w:r>
-        <w:r>
-          <w:rPr>
-            <w:rStyle w:val="Hyperlink"/>
-            <w:rFonts w:ascii="Times New Roman" w:eastAsia="MS Mincho" w:hAnsi="Times New Roman"/>
-          </w:rPr>
-          <w:t>a</w:t>
-        </w:r>
-        <w:r>
-          <w:rPr>
-            <w:rStyle w:val="Hyperlink"/>
-            <w:rFonts w:ascii="Times New Roman" w:eastAsia="MS Mincho" w:hAnsi="Times New Roman"/>
-          </w:rPr>
-          <w:t>il.com</w:t>
+          <w:t>nick.yarovoi@gmail.com</w:t>
         </w:r>
       </w:hyperlink>
       <w:r>
@@ -218,21 +204,7 @@
             <w:rStyle w:val="Hyperlink"/>
             <w:rFonts w:ascii="Times New Roman" w:eastAsia="MS Mincho" w:hAnsi="Times New Roman"/>
           </w:rPr>
-          <w:t>Linked</w:t>
-        </w:r>
-        <w:r>
-          <w:rPr>
-            <w:rStyle w:val="Hyperlink"/>
-            <w:rFonts w:ascii="Times New Roman" w:eastAsia="MS Mincho" w:hAnsi="Times New Roman"/>
-          </w:rPr>
-          <w:t>I</w:t>
-        </w:r>
-        <w:r>
-          <w:rPr>
-            <w:rStyle w:val="Hyperlink"/>
-            <w:rFonts w:ascii="Times New Roman" w:eastAsia="MS Mincho" w:hAnsi="Times New Roman"/>
-          </w:rPr>
-          <w:t>n</w:t>
+          <w:t>LinkedIn</w:t>
         </w:r>
       </w:hyperlink>
       <w:r>
@@ -260,21 +232,7 @@
             <w:rStyle w:val="Hyperlink"/>
             <w:rFonts w:ascii="Times New Roman" w:eastAsia="MS Mincho" w:hAnsi="Times New Roman"/>
           </w:rPr>
-          <w:t>Git</w:t>
-        </w:r>
-        <w:r>
-          <w:rPr>
-            <w:rStyle w:val="Hyperlink"/>
-            <w:rFonts w:ascii="Times New Roman" w:eastAsia="MS Mincho" w:hAnsi="Times New Roman"/>
-          </w:rPr>
-          <w:t>H</w:t>
-        </w:r>
-        <w:r>
-          <w:rPr>
-            <w:rStyle w:val="Hyperlink"/>
-            <w:rFonts w:ascii="Times New Roman" w:eastAsia="MS Mincho" w:hAnsi="Times New Roman"/>
-          </w:rPr>
-          <w:t>ub</w:t>
+          <w:t>GitHub</w:t>
         </w:r>
       </w:hyperlink>
       <w:r>
@@ -302,21 +260,7 @@
             <w:rStyle w:val="Hyperlink"/>
             <w:rFonts w:ascii="Times New Roman" w:eastAsia="MS Mincho" w:hAnsi="Times New Roman"/>
           </w:rPr>
-          <w:t>Portf</w:t>
-        </w:r>
-        <w:r>
-          <w:rPr>
-            <w:rStyle w:val="Hyperlink"/>
-            <w:rFonts w:ascii="Times New Roman" w:eastAsia="MS Mincho" w:hAnsi="Times New Roman"/>
-          </w:rPr>
-          <w:t>o</w:t>
-        </w:r>
-        <w:r>
-          <w:rPr>
-            <w:rStyle w:val="Hyperlink"/>
-            <w:rFonts w:ascii="Times New Roman" w:eastAsia="MS Mincho" w:hAnsi="Times New Roman"/>
-          </w:rPr>
-          <w:t>lio</w:t>
+          <w:t>Portfolio</w:t>
         </w:r>
       </w:hyperlink>
       <w:r>
@@ -344,21 +288,7 @@
             <w:rStyle w:val="Hyperlink"/>
             <w:rFonts w:ascii="Times New Roman" w:eastAsia="MS Mincho" w:hAnsi="Times New Roman"/>
           </w:rPr>
-          <w:t>Tabl</w:t>
-        </w:r>
-        <w:r>
-          <w:rPr>
-            <w:rStyle w:val="Hyperlink"/>
-            <w:rFonts w:ascii="Times New Roman" w:eastAsia="MS Mincho" w:hAnsi="Times New Roman"/>
-          </w:rPr>
-          <w:t>e</w:t>
-        </w:r>
-        <w:r>
-          <w:rPr>
-            <w:rStyle w:val="Hyperlink"/>
-            <w:rFonts w:ascii="Times New Roman" w:eastAsia="MS Mincho" w:hAnsi="Times New Roman"/>
-          </w:rPr>
-          <w:t>au</w:t>
+          <w:t>Tableau</w:t>
         </w:r>
       </w:hyperlink>
     </w:p>
@@ -544,7 +474,21 @@
                 <w:sz w:val="20"/>
                 <w:szCs w:val="22"/>
               </w:rPr>
-              <w:t xml:space="preserve">                    </w:t>
+              <w:t xml:space="preserve">                   </w:t>
+            </w:r>
+            <w:r>
+              <w:rPr>
+                <w:sz w:val="20"/>
+                <w:szCs w:val="22"/>
+              </w:rPr>
+              <w:t xml:space="preserve">     </w:t>
+            </w:r>
+            <w:r>
+              <w:rPr>
+                <w:sz w:val="20"/>
+                <w:szCs w:val="22"/>
+              </w:rPr>
+              <w:t xml:space="preserve"> </w:t>
             </w:r>
             <w:r>
               <w:rPr>
@@ -552,20 +496,6 @@
                 <w:szCs w:val="22"/>
               </w:rPr>
               <w:t>Excel</w:t>
-            </w:r>
-            <w:r>
-              <w:rPr>
-                <w:sz w:val="20"/>
-                <w:szCs w:val="22"/>
-              </w:rPr>
-              <w:t xml:space="preserve">, </w:t>
-            </w:r>
-            <w:r>
-              <w:rPr>
-                <w:sz w:val="20"/>
-                <w:szCs w:val="22"/>
-              </w:rPr>
-              <w:t>VBA</w:t>
             </w:r>
           </w:p>
           <w:p>
@@ -812,6 +742,22 @@
                 <w:szCs w:val="22"/>
               </w:rPr>
             </w:pPr>
+            <w:r>
+              <w:rPr>
+                <w:sz w:val="20"/>
+                <w:szCs w:val="22"/>
+              </w:rPr>
+              <w:t xml:space="preserve">                       </w:t>
+            </w:r>
+            <w:bookmarkStart w:id="0" w:name="_GoBack"/>
+            <w:bookmarkEnd w:id="0"/>
+            <w:r>
+              <w:rPr>
+                <w:sz w:val="20"/>
+                <w:szCs w:val="22"/>
+              </w:rPr>
+              <w:t>Googling</w:t>
+            </w:r>
           </w:p>
         </w:tc>
       </w:tr>
@@ -1644,8 +1590,6 @@
           <w:szCs w:val="24"/>
         </w:rPr>
       </w:pPr>
-      <w:bookmarkStart w:id="0" w:name="_GoBack"/>
-      <w:bookmarkEnd w:id="0"/>
     </w:p>
     <w:p>
       <w:pPr>

</xml_diff>

<commit_message>
Little changes to Resume and Skills section
</commit_message>
<xml_diff>
--- a/Nick_Yarovoi - Resume.docx
+++ b/Nick_Yarovoi - Resume.docx
@@ -374,7 +374,21 @@
           <w:rFonts w:ascii="Times New Roman" w:hAnsi="Times New Roman"/>
           <w:szCs w:val="22"/>
         </w:rPr>
-        <w:t>+ years of experience interpreting and analyzing data in order to drive successful business solutions. Adept at working independently and collaborating with teams across multiple functions</w:t>
+        <w:t>+ years of experience interpreting and analyzing data in order to drive successful business solutions</w:t>
+      </w:r>
+      <w:r>
+        <w:rPr>
+          <w:rFonts w:ascii="Times New Roman" w:hAnsi="Times New Roman"/>
+          <w:szCs w:val="22"/>
+        </w:rPr>
+        <w:t xml:space="preserve"> using Excel, SQL, Tableau, Python and R</w:t>
+      </w:r>
+      <w:r>
+        <w:rPr>
+          <w:rFonts w:ascii="Times New Roman" w:hAnsi="Times New Roman"/>
+          <w:szCs w:val="22"/>
+        </w:rPr>
+        <w:t>. Adept at working independently and collaborating with teams across multiple functions</w:t>
       </w:r>
       <w:r>
         <w:rPr>
@@ -464,6 +478,7 @@
           </w:p>
           <w:p>
             <w:pPr>
+              <w:jc w:val="center"/>
               <w:rPr>
                 <w:sz w:val="20"/>
                 <w:szCs w:val="22"/>
@@ -474,22 +489,10 @@
                 <w:sz w:val="20"/>
                 <w:szCs w:val="22"/>
               </w:rPr>
-              <w:t xml:space="preserve">                   </w:t>
+              <w:t xml:space="preserve">Microsoft </w:t>
             </w:r>
-            <w:r>
-              <w:rPr>
-                <w:sz w:val="20"/>
-                <w:szCs w:val="22"/>
-              </w:rPr>
-              <w:t xml:space="preserve">     </w:t>
-            </w:r>
-            <w:r>
-              <w:rPr>
-                <w:sz w:val="20"/>
-                <w:szCs w:val="22"/>
-              </w:rPr>
-              <w:t xml:space="preserve"> </w:t>
-            </w:r>
+            <w:bookmarkStart w:id="0" w:name="_GoBack"/>
+            <w:bookmarkEnd w:id="0"/>
             <w:r>
               <w:rPr>
                 <w:sz w:val="20"/>
@@ -541,7 +544,7 @@
                 <w:sz w:val="20"/>
                 <w:szCs w:val="22"/>
               </w:rPr>
-              <w:t>Flask</w:t>
+              <w:t>R</w:t>
             </w:r>
           </w:p>
           <w:p>
@@ -612,7 +615,7 @@
                 <w:sz w:val="20"/>
                 <w:szCs w:val="22"/>
               </w:rPr>
-              <w:t>MongoDB</w:t>
+              <w:t>Tableau</w:t>
             </w:r>
           </w:p>
           <w:p>
@@ -628,7 +631,7 @@
                 <w:sz w:val="20"/>
                 <w:szCs w:val="22"/>
               </w:rPr>
-              <w:t>Tableau</w:t>
+              <w:t>Machine Learning</w:t>
             </w:r>
           </w:p>
           <w:p>
@@ -642,9 +645,16 @@
             <w:r>
               <w:rPr>
                 <w:sz w:val="20"/>
-                <w:szCs w:val="21"/>
+                <w:szCs w:val="22"/>
               </w:rPr>
-              <w:t>BeautifulSoup</w:t>
+              <w:t>HTML5, CSS, Bootstrap</w:t>
+            </w:r>
+            <w:r>
+              <w:rPr>
+                <w:sz w:val="20"/>
+                <w:szCs w:val="22"/>
+              </w:rPr>
+              <w:t>, JS</w:t>
             </w:r>
           </w:p>
         </w:tc>
@@ -669,35 +679,6 @@
           </w:p>
           <w:p>
             <w:pPr>
-              <w:rPr>
-                <w:sz w:val="20"/>
-                <w:szCs w:val="22"/>
-              </w:rPr>
-            </w:pPr>
-            <w:r>
-              <w:rPr>
-                <w:sz w:val="20"/>
-                <w:szCs w:val="22"/>
-              </w:rPr>
-              <w:t xml:space="preserve">       </w:t>
-            </w:r>
-            <w:r>
-              <w:rPr>
-                <w:sz w:val="20"/>
-                <w:szCs w:val="22"/>
-              </w:rPr>
-              <w:t>HTML5, CSS, Bootstrap</w:t>
-            </w:r>
-            <w:r>
-              <w:rPr>
-                <w:sz w:val="20"/>
-                <w:szCs w:val="22"/>
-              </w:rPr>
-              <w:t>, JS</w:t>
-            </w:r>
-          </w:p>
-          <w:p>
-            <w:pPr>
               <w:jc w:val="center"/>
               <w:rPr>
                 <w:sz w:val="20"/>
@@ -709,14 +690,23 @@
                 <w:sz w:val="20"/>
                 <w:szCs w:val="22"/>
               </w:rPr>
-              <w:t>Machine Learning</w:t>
+              <w:t>Flask</w:t>
             </w:r>
+          </w:p>
+          <w:p>
+            <w:pPr>
+              <w:jc w:val="center"/>
+              <w:rPr>
+                <w:sz w:val="20"/>
+                <w:szCs w:val="21"/>
+              </w:rPr>
+            </w:pPr>
             <w:r>
               <w:rPr>
                 <w:sz w:val="20"/>
-                <w:szCs w:val="22"/>
+                <w:szCs w:val="21"/>
               </w:rPr>
-              <w:t xml:space="preserve"> (Scikit-Learn) </w:t>
+              <w:t>Web Scraping</w:t>
             </w:r>
           </w:p>
           <w:p>
@@ -737,20 +727,12 @@
           </w:p>
           <w:p>
             <w:pPr>
+              <w:jc w:val="center"/>
               <w:rPr>
                 <w:sz w:val="20"/>
                 <w:szCs w:val="22"/>
               </w:rPr>
             </w:pPr>
-            <w:r>
-              <w:rPr>
-                <w:sz w:val="20"/>
-                <w:szCs w:val="22"/>
-              </w:rPr>
-              <w:t xml:space="preserve">                       </w:t>
-            </w:r>
-            <w:bookmarkStart w:id="0" w:name="_GoBack"/>
-            <w:bookmarkEnd w:id="0"/>
             <w:r>
               <w:rPr>
                 <w:sz w:val="20"/>
@@ -2002,14 +1984,14 @@
           <w:rFonts w:eastAsia="MS Mincho"/>
           <w:sz w:val="20"/>
         </w:rPr>
-        <w:t xml:space="preserve"> MongoDB,</w:t>
+        <w:t xml:space="preserve"> </w:t>
       </w:r>
       <w:r>
         <w:rPr>
           <w:rFonts w:eastAsia="MS Mincho"/>
           <w:sz w:val="20"/>
         </w:rPr>
-        <w:t xml:space="preserve"> Web Scraping</w:t>
+        <w:t>Web Scraping</w:t>
       </w:r>
       <w:r>
         <w:rPr>

</xml_diff>